<commit_message>
revision to software requirement.
</commit_message>
<xml_diff>
--- a/agendarevision/Recommended software to install.docx
+++ b/agendarevision/Recommended software to install.docx
@@ -7,7 +7,10 @@
         <w:pStyle w:val="Heading1"/>
       </w:pPr>
       <w:r>
-        <w:t>Recommended software to install</w:t>
+        <w:t xml:space="preserve">List of </w:t>
+      </w:r>
+      <w:r>
+        <w:t>software to install</w:t>
       </w:r>
     </w:p>
     <w:p/>
@@ -68,18 +71,11 @@
           <w:ilvl w:val="0"/>
           <w:numId w:val="1"/>
         </w:numPr>
-      </w:pPr>
-      <w:r>
-        <w:t>Visual Studio (Optional)</w:t>
-      </w:r>
-    </w:p>
-    <w:p>
-      <w:pPr>
-        <w:pStyle w:val="ListParagraph"/>
-        <w:numPr>
-          <w:ilvl w:val="0"/>
-          <w:numId w:val="1"/>
-        </w:numPr>
+        <w:rPr>
+          <w:rStyle w:val="Hyperlink"/>
+          <w:color w:val="auto"/>
+          <w:u w:val="none"/>
+        </w:rPr>
       </w:pPr>
       <w:r>
         <w:t xml:space="preserve">Editor such as Sublime </w:t>
@@ -102,8 +98,249 @@
         </w:numPr>
       </w:pPr>
       <w:r>
+        <w:t xml:space="preserve">Python For Windows </w:t>
+      </w:r>
+      <w:r>
+        <w:t xml:space="preserve">  </w:t>
+      </w:r>
+      <w:hyperlink r:id="rId6" w:history="1">
+        <w:r>
+          <w:rPr>
+            <w:rStyle w:val="Hyperlink"/>
+          </w:rPr>
+          <w:t>http://www.python.org/ftp/python/2.7.5/python-2.7.5.msi</w:t>
+        </w:r>
+      </w:hyperlink>
+      <w:r>
+        <w:t xml:space="preserve"> </w:t>
+      </w:r>
+    </w:p>
+    <w:p>
+      <w:pPr>
+        <w:pStyle w:val="ListParagraph"/>
+        <w:numPr>
+          <w:ilvl w:val="0"/>
+          <w:numId w:val="1"/>
+        </w:numPr>
+      </w:pPr>
+      <w:r>
+        <w:t xml:space="preserve">Run </w:t>
+      </w:r>
+      <w:hyperlink r:id="rId7" w:history="1">
+        <w:r>
+          <w:rPr>
+            <w:rStyle w:val="Hyperlink"/>
+          </w:rPr>
+          <w:t xml:space="preserve">Microsoft </w:t>
+        </w:r>
+        <w:proofErr w:type="spellStart"/>
+        <w:r>
+          <w:rPr>
+            <w:rStyle w:val="Hyperlink"/>
+          </w:rPr>
+          <w:t>WebPI</w:t>
+        </w:r>
+        <w:proofErr w:type="spellEnd"/>
+      </w:hyperlink>
+      <w:r>
+        <w:t xml:space="preserve"> and install related Azure Developer Tools.</w:t>
+      </w:r>
+    </w:p>
+    <w:p>
+      <w:pPr>
+        <w:pStyle w:val="ListParagraph"/>
+        <w:numPr>
+          <w:ilvl w:val="1"/>
+          <w:numId w:val="1"/>
+        </w:numPr>
+      </w:pPr>
+      <w:r>
+        <w:t>Windows Azure Libraries for .NET -2.1 or better</w:t>
+      </w:r>
+    </w:p>
+    <w:p>
+      <w:pPr>
+        <w:pStyle w:val="ListParagraph"/>
+        <w:numPr>
+          <w:ilvl w:val="1"/>
+          <w:numId w:val="1"/>
+        </w:numPr>
+      </w:pPr>
+      <w:r>
+        <w:t>Windows Azure SDK for .NET – 2.1 or better (matching Visual Studio Version</w:t>
+      </w:r>
+      <w:r>
+        <w:t xml:space="preserve"> if installed</w:t>
+      </w:r>
+      <w:r>
+        <w:t>).</w:t>
+      </w:r>
+    </w:p>
+    <w:p>
+      <w:pPr>
+        <w:pStyle w:val="ListParagraph"/>
+        <w:numPr>
+          <w:ilvl w:val="1"/>
+          <w:numId w:val="1"/>
+        </w:numPr>
+      </w:pPr>
+      <w:r>
+        <w:t>Windows Azure Cross-platform Command Line Tools</w:t>
+      </w:r>
+      <w:r>
+        <w:t xml:space="preserve">  </w:t>
+      </w:r>
+    </w:p>
+    <w:p>
+      <w:pPr>
+        <w:pStyle w:val="ListParagraph"/>
+        <w:numPr>
+          <w:ilvl w:val="1"/>
+          <w:numId w:val="1"/>
+        </w:numPr>
+        <w:rPr>
+          <w:color w:val="767171" w:themeColor="background2" w:themeShade="80"/>
+        </w:rPr>
+      </w:pPr>
+      <w:r>
+        <w:rPr>
+          <w:color w:val="767171" w:themeColor="background2" w:themeShade="80"/>
+        </w:rPr>
+        <w:t>Windows Azure PowerShell</w:t>
+      </w:r>
+      <w:r>
+        <w:rPr>
+          <w:color w:val="767171" w:themeColor="background2" w:themeShade="80"/>
+        </w:rPr>
+        <w:t xml:space="preserve"> (Optional)</w:t>
+      </w:r>
+    </w:p>
+    <w:p>
+      <w:pPr>
+        <w:pStyle w:val="ListParagraph"/>
+        <w:numPr>
+          <w:ilvl w:val="1"/>
+          <w:numId w:val="1"/>
+        </w:numPr>
+        <w:rPr>
+          <w:color w:val="767171" w:themeColor="background2" w:themeShade="80"/>
+        </w:rPr>
+      </w:pPr>
+      <w:r>
+        <w:rPr>
+          <w:color w:val="767171" w:themeColor="background2" w:themeShade="80"/>
+        </w:rPr>
+        <w:t>Python Tools for Visual Studio 2.0RC or better (</w:t>
+      </w:r>
+      <w:r>
+        <w:rPr>
+          <w:color w:val="767171" w:themeColor="background2" w:themeShade="80"/>
+        </w:rPr>
+        <w:t>matching Visual Studio Version) [Optional]</w:t>
+      </w:r>
+    </w:p>
+    <w:p>
+      <w:pPr>
+        <w:pStyle w:val="ListParagraph"/>
+        <w:numPr>
+          <w:ilvl w:val="0"/>
+          <w:numId w:val="1"/>
+        </w:numPr>
+        <w:rPr>
+          <w:color w:val="767171" w:themeColor="background2" w:themeShade="80"/>
+        </w:rPr>
+      </w:pPr>
+      <w:r>
+        <w:rPr>
+          <w:color w:val="767171" w:themeColor="background2" w:themeShade="80"/>
+        </w:rPr>
+        <w:t>Visual Studio</w:t>
+      </w:r>
+      <w:r>
+        <w:rPr>
+          <w:color w:val="767171" w:themeColor="background2" w:themeShade="80"/>
+        </w:rPr>
+        <w:t xml:space="preserve"> 2012, or 2013 RC, or better</w:t>
+      </w:r>
+      <w:r>
+        <w:rPr>
+          <w:color w:val="767171" w:themeColor="background2" w:themeShade="80"/>
+        </w:rPr>
+        <w:t xml:space="preserve"> (Optional)</w:t>
+      </w:r>
+    </w:p>
+    <w:p>
+      <w:pPr>
+        <w:pStyle w:val="ListParagraph"/>
+        <w:numPr>
+          <w:ilvl w:val="0"/>
+          <w:numId w:val="1"/>
+        </w:numPr>
+        <w:rPr>
+          <w:color w:val="767171" w:themeColor="background2" w:themeShade="80"/>
+        </w:rPr>
+      </w:pPr>
+      <w:proofErr w:type="spellStart"/>
+      <w:r>
+        <w:rPr>
+          <w:color w:val="767171" w:themeColor="background2" w:themeShade="80"/>
+        </w:rPr>
+        <w:t>LayerScape</w:t>
+      </w:r>
+      <w:proofErr w:type="spellEnd"/>
+      <w:r>
+        <w:rPr>
+          <w:color w:val="767171" w:themeColor="background2" w:themeShade="80"/>
+        </w:rPr>
+        <w:t xml:space="preserve"> (Optional)  </w:t>
+      </w:r>
+      <w:hyperlink r:id="rId8" w:history="1">
+        <w:r>
+          <w:rPr>
+            <w:rStyle w:val="Hyperlink"/>
+            <w:color w:val="767171" w:themeColor="background2" w:themeShade="80"/>
+          </w:rPr>
+          <w:t>http://go.microsoft.com/?linkid=9788727</w:t>
+        </w:r>
+      </w:hyperlink>
+      <w:r>
+        <w:rPr>
+          <w:color w:val="767171" w:themeColor="background2" w:themeShade="80"/>
+        </w:rPr>
+        <w:t xml:space="preserve"> </w:t>
+      </w:r>
+    </w:p>
+    <w:p>
+      <w:pPr>
+        <w:pStyle w:val="ListParagraph"/>
+        <w:numPr>
+          <w:ilvl w:val="0"/>
+          <w:numId w:val="1"/>
+        </w:numPr>
+        <w:rPr>
+          <w:color w:val="767171" w:themeColor="background2" w:themeShade="80"/>
+        </w:rPr>
+      </w:pPr>
+      <w:r>
+        <w:rPr>
+          <w:color w:val="767171" w:themeColor="background2" w:themeShade="80"/>
+        </w:rPr>
         <w:t>Another browser, Chrome or Firefox</w:t>
       </w:r>
+      <w:r>
+        <w:rPr>
+          <w:color w:val="767171" w:themeColor="background2" w:themeShade="80"/>
+        </w:rPr>
+        <w:t xml:space="preserve"> (Optional)</w:t>
+      </w:r>
+    </w:p>
+    <w:p>
+      <w:pPr>
+        <w:pStyle w:val="Heading2"/>
+      </w:pPr>
+      <w:r>
+        <w:t xml:space="preserve">Storage tools: </w:t>
+      </w:r>
     </w:p>
     <w:p>
       <w:pPr>
@@ -114,100 +351,9 @@
         </w:numPr>
       </w:pPr>
       <w:r>
-        <w:t xml:space="preserve">Run Microsoft </w:t>
-      </w:r>
-      <w:proofErr w:type="spellStart"/>
-      <w:r>
-        <w:t>WebPI</w:t>
-      </w:r>
-      <w:proofErr w:type="spellEnd"/>
-      <w:r>
-        <w:t xml:space="preserve"> and install related Azure Developer Tools.</w:t>
-      </w:r>
-    </w:p>
-    <w:p>
-      <w:pPr>
-        <w:pStyle w:val="ListParagraph"/>
-        <w:numPr>
-          <w:ilvl w:val="1"/>
-          <w:numId w:val="1"/>
-        </w:numPr>
-      </w:pPr>
-      <w:r>
-        <w:t>Windows Azure Libraries for .NET -2.1 or better</w:t>
-      </w:r>
-    </w:p>
-    <w:p>
-      <w:pPr>
-        <w:pStyle w:val="ListParagraph"/>
-        <w:numPr>
-          <w:ilvl w:val="1"/>
-          <w:numId w:val="1"/>
-        </w:numPr>
-      </w:pPr>
-      <w:r>
-        <w:t>Windows Azure SDK for .NET – 2.1 or better (matching Visual Studio Version).</w:t>
-      </w:r>
-    </w:p>
-    <w:p>
-      <w:pPr>
-        <w:pStyle w:val="ListParagraph"/>
-        <w:numPr>
-          <w:ilvl w:val="1"/>
-          <w:numId w:val="1"/>
-        </w:numPr>
-      </w:pPr>
-      <w:r>
-        <w:t>Windows Azure PowerShell</w:t>
-      </w:r>
-    </w:p>
-    <w:p>
-      <w:pPr>
-        <w:pStyle w:val="ListParagraph"/>
-        <w:numPr>
-          <w:ilvl w:val="1"/>
-          <w:numId w:val="1"/>
-        </w:numPr>
-      </w:pPr>
-      <w:r>
-        <w:t>Windows Azure Cross-platform Command Line Tools</w:t>
-      </w:r>
-      <w:r>
-        <w:t xml:space="preserve">  </w:t>
-      </w:r>
-    </w:p>
-    <w:p>
-      <w:pPr>
-        <w:pStyle w:val="ListParagraph"/>
-        <w:numPr>
-          <w:ilvl w:val="1"/>
-          <w:numId w:val="1"/>
-        </w:numPr>
-      </w:pPr>
-      <w:r>
-        <w:t>Python Tools for Visual Studio 2.0RC or better (matching Visual Studio Version).</w:t>
-      </w:r>
-    </w:p>
-    <w:p>
-      <w:pPr>
-        <w:pStyle w:val="Heading2"/>
-      </w:pPr>
-      <w:r>
-        <w:t xml:space="preserve">Storage tools: </w:t>
-      </w:r>
-    </w:p>
-    <w:p>
-      <w:pPr>
-        <w:pStyle w:val="ListParagraph"/>
-        <w:numPr>
-          <w:ilvl w:val="0"/>
-          <w:numId w:val="1"/>
-        </w:numPr>
-      </w:pPr>
-      <w:r>
         <w:t xml:space="preserve">Azure Storage Explorer 5 Preview or better </w:t>
       </w:r>
-      <w:hyperlink r:id="rId6" w:history="1">
+      <w:hyperlink r:id="rId9" w:history="1">
         <w:r>
           <w:rPr>
             <w:rStyle w:val="Hyperlink"/>
@@ -218,113 +364,6 @@
       <w:r>
         <w:t xml:space="preserve"> </w:t>
       </w:r>
-    </w:p>
-    <w:p>
-      <w:pPr>
-        <w:pStyle w:val="ListParagraph"/>
-        <w:numPr>
-          <w:ilvl w:val="0"/>
-          <w:numId w:val="1"/>
-        </w:numPr>
-      </w:pPr>
-      <w:r>
-        <w:t xml:space="preserve">Azure Management Studio </w:t>
-      </w:r>
-      <w:hyperlink r:id="rId7" w:history="1">
-        <w:r>
-          <w:rPr>
-            <w:rStyle w:val="Hyperlink"/>
-          </w:rPr>
-          <w:t>http://www.cerebrata.com/products/overview</w:t>
-        </w:r>
-      </w:hyperlink>
-      <w:r>
-        <w:t xml:space="preserve">  (free for this class).</w:t>
-      </w:r>
-    </w:p>
-    <w:p>
-      <w:pPr>
-        <w:pStyle w:val="ListParagraph"/>
-        <w:rPr>
-          <w:color w:val="1F497D"/>
-        </w:rPr>
-      </w:pPr>
-      <w:r>
-        <w:t xml:space="preserve">Email: </w:t>
-      </w:r>
-      <w:hyperlink r:id="rId8" w:history="1">
-        <w:r>
-          <w:rPr>
-            <w:rStyle w:val="Hyperlink"/>
-          </w:rPr>
-          <w:t>msr@cerebrata.com</w:t>
-        </w:r>
-      </w:hyperlink>
-      <w:r>
-        <w:rPr>
-          <w:color w:val="1F497D"/>
-        </w:rPr>
-        <w:t xml:space="preserve"> to receive a free license, mention </w:t>
-      </w:r>
-      <w:r>
-        <w:rPr>
-          <w:b/>
-          <w:color w:val="1F497D"/>
-        </w:rPr>
-        <w:t>Location</w:t>
-      </w:r>
-      <w:r>
-        <w:rPr>
-          <w:color w:val="1F497D"/>
-        </w:rPr>
-        <w:t xml:space="preserve"> of your class, </w:t>
-      </w:r>
-      <w:r>
-        <w:rPr>
-          <w:b/>
-          <w:color w:val="1F497D"/>
-        </w:rPr>
-        <w:t>instructor</w:t>
-      </w:r>
-      <w:r>
-        <w:rPr>
-          <w:color w:val="1F497D"/>
-        </w:rPr>
-        <w:t xml:space="preserve"> </w:t>
-      </w:r>
-      <w:r>
-        <w:rPr>
-          <w:b/>
-          <w:color w:val="1F497D"/>
-        </w:rPr>
-        <w:t>Name</w:t>
-      </w:r>
-      <w:r>
-        <w:rPr>
-          <w:color w:val="1F497D"/>
-        </w:rPr>
-        <w:t>.</w:t>
-      </w:r>
-    </w:p>
-    <w:p>
-      <w:pPr>
-        <w:pStyle w:val="ListParagraph"/>
-        <w:numPr>
-          <w:ilvl w:val="0"/>
-          <w:numId w:val="1"/>
-        </w:numPr>
-      </w:pPr>
-      <w:r>
-        <w:t xml:space="preserve">Azure explorer:  </w:t>
-      </w:r>
-      <w:hyperlink r:id="rId9" w:history="1">
-        <w:r>
-          <w:rPr>
-            <w:rStyle w:val="Hyperlink"/>
-          </w:rPr>
-          <w:t>http://www.cerebrata.com/labs/azure-explorer</w:t>
-        </w:r>
-      </w:hyperlink>
     </w:p>
     <w:p>
       <w:pPr>
@@ -391,10 +430,173 @@
     </w:p>
     <w:p>
       <w:pPr>
+        <w:pStyle w:val="ListParagraph"/>
+        <w:numPr>
+          <w:ilvl w:val="0"/>
+          <w:numId w:val="1"/>
+        </w:numPr>
+        <w:rPr>
+          <w:color w:val="767171" w:themeColor="background2" w:themeShade="80"/>
+        </w:rPr>
+      </w:pPr>
+      <w:r>
+        <w:rPr>
+          <w:color w:val="767171" w:themeColor="background2" w:themeShade="80"/>
+        </w:rPr>
+        <w:t xml:space="preserve">Azure Management Studio </w:t>
+      </w:r>
+      <w:hyperlink r:id="rId12" w:history="1">
+        <w:r>
+          <w:rPr>
+            <w:rStyle w:val="Hyperlink"/>
+            <w:color w:val="767171" w:themeColor="background2" w:themeShade="80"/>
+          </w:rPr>
+          <w:t>http://www.cerebrata.com/products/overview</w:t>
+        </w:r>
+      </w:hyperlink>
+      <w:r>
+        <w:rPr>
+          <w:color w:val="767171" w:themeColor="background2" w:themeShade="80"/>
+        </w:rPr>
+        <w:t xml:space="preserve">  (free for this class).</w:t>
+      </w:r>
+    </w:p>
+    <w:p>
+      <w:pPr>
+        <w:pStyle w:val="ListParagraph"/>
+        <w:rPr>
+          <w:color w:val="767171" w:themeColor="background2" w:themeShade="80"/>
+        </w:rPr>
+      </w:pPr>
+      <w:r>
+        <w:rPr>
+          <w:color w:val="767171" w:themeColor="background2" w:themeShade="80"/>
+        </w:rPr>
+        <w:t xml:space="preserve">Email: </w:t>
+      </w:r>
+      <w:hyperlink r:id="rId13" w:history="1">
+        <w:r>
+          <w:rPr>
+            <w:rStyle w:val="Hyperlink"/>
+            <w:color w:val="767171" w:themeColor="background2" w:themeShade="80"/>
+          </w:rPr>
+          <w:t>msr@cerebrata.com</w:t>
+        </w:r>
+      </w:hyperlink>
+      <w:r>
+        <w:rPr>
+          <w:color w:val="767171" w:themeColor="background2" w:themeShade="80"/>
+        </w:rPr>
+        <w:t xml:space="preserve"> to receive a free license, mention </w:t>
+      </w:r>
+      <w:r>
+        <w:rPr>
+          <w:b/>
+          <w:color w:val="767171" w:themeColor="background2" w:themeShade="80"/>
+        </w:rPr>
+        <w:t>Location</w:t>
+      </w:r>
+      <w:r>
+        <w:rPr>
+          <w:color w:val="767171" w:themeColor="background2" w:themeShade="80"/>
+        </w:rPr>
+        <w:t xml:space="preserve"> of your class, </w:t>
+      </w:r>
+      <w:r>
+        <w:rPr>
+          <w:b/>
+          <w:color w:val="767171" w:themeColor="background2" w:themeShade="80"/>
+        </w:rPr>
+        <w:t>instructor</w:t>
+      </w:r>
+      <w:r>
+        <w:rPr>
+          <w:color w:val="767171" w:themeColor="background2" w:themeShade="80"/>
+        </w:rPr>
+        <w:t xml:space="preserve"> </w:t>
+      </w:r>
+      <w:r>
+        <w:rPr>
+          <w:b/>
+          <w:color w:val="767171" w:themeColor="background2" w:themeShade="80"/>
+        </w:rPr>
+        <w:t>Name</w:t>
+      </w:r>
+      <w:r>
+        <w:rPr>
+          <w:color w:val="767171" w:themeColor="background2" w:themeShade="80"/>
+        </w:rPr>
+        <w:t xml:space="preserve">. </w:t>
+      </w:r>
+      <w:r>
+        <w:rPr>
+          <w:color w:val="767171" w:themeColor="background2" w:themeShade="80"/>
+        </w:rPr>
+        <w:t>[Optional]</w:t>
+      </w:r>
+    </w:p>
+    <w:p>
+      <w:pPr>
+        <w:pStyle w:val="ListParagraph"/>
+        <w:numPr>
+          <w:ilvl w:val="0"/>
+          <w:numId w:val="1"/>
+        </w:numPr>
+        <w:rPr>
+          <w:color w:val="767171" w:themeColor="background2" w:themeShade="80"/>
+        </w:rPr>
+      </w:pPr>
+      <w:r>
+        <w:rPr>
+          <w:color w:val="767171" w:themeColor="background2" w:themeShade="80"/>
+        </w:rPr>
+        <w:t>Azure explorer [Optional]</w:t>
+      </w:r>
+      <w:r>
+        <w:rPr>
+          <w:color w:val="767171" w:themeColor="background2" w:themeShade="80"/>
+        </w:rPr>
+        <w:t xml:space="preserve">  </w:t>
+      </w:r>
+      <w:hyperlink r:id="rId14" w:history="1">
+        <w:r>
+          <w:rPr>
+            <w:rStyle w:val="Hyperlink"/>
+            <w:color w:val="767171" w:themeColor="background2" w:themeShade="80"/>
+          </w:rPr>
+          <w:t>http://www.cerebrata.com/labs/azure-explorer</w:t>
+        </w:r>
+      </w:hyperlink>
+      <w:r>
+        <w:rPr>
+          <w:rStyle w:val="Hyperlink"/>
+          <w:color w:val="767171" w:themeColor="background2" w:themeShade="80"/>
+        </w:rPr>
+        <w:t xml:space="preserve">  </w:t>
+      </w:r>
+    </w:p>
+    <w:p>
+      <w:pPr>
         <w:pStyle w:val="Heading2"/>
       </w:pPr>
       <w:r>
-        <w:t xml:space="preserve">Unix Tools including SSH: </w:t>
+        <w:t xml:space="preserve">Cygwin </w:t>
+      </w:r>
+      <w:proofErr w:type="gramStart"/>
+      <w:r>
+        <w:t>U</w:t>
+      </w:r>
+      <w:r>
+        <w:t>nix</w:t>
+      </w:r>
+      <w:proofErr w:type="gramEnd"/>
+      <w:r>
+        <w:t xml:space="preserve"> Tools in</w:t>
+      </w:r>
+      <w:bookmarkStart w:id="0" w:name="_GoBack"/>
+      <w:bookmarkEnd w:id="0"/>
+      <w:r>
+        <w:t>cluding SSH on Windows platform:</w:t>
       </w:r>
     </w:p>
     <w:p>
@@ -408,7 +610,7 @@
       <w:r>
         <w:t xml:space="preserve">Install Cygwin first: </w:t>
       </w:r>
-      <w:hyperlink r:id="rId12" w:history="1">
+      <w:hyperlink r:id="rId15" w:history="1">
         <w:r>
           <w:rPr>
             <w:rStyle w:val="Hyperlink"/>
@@ -487,7 +689,7 @@
       <w:r>
         <w:t xml:space="preserve">Python and Windows Azure Python SDK  </w:t>
       </w:r>
-      <w:hyperlink r:id="rId13" w:history="1">
+      <w:hyperlink r:id="rId16" w:history="1">
         <w:r>
           <w:rPr>
             <w:rStyle w:val="Hyperlink"/>
@@ -510,7 +712,7 @@
       <w:r>
         <w:t xml:space="preserve">Windows Azure Cross Platform Command Line Interface  </w:t>
       </w:r>
-      <w:hyperlink r:id="rId14" w:history="1">
+      <w:hyperlink r:id="rId17" w:history="1">
         <w:r>
           <w:rPr>
             <w:rStyle w:val="Hyperlink"/>
@@ -533,7 +735,7 @@
       <w:r>
         <w:t xml:space="preserve">Editor such as Sublime </w:t>
       </w:r>
-      <w:hyperlink r:id="rId15" w:history="1">
+      <w:hyperlink r:id="rId18" w:history="1">
         <w:r>
           <w:rPr>
             <w:rStyle w:val="Hyperlink"/>
@@ -553,8 +755,6 @@
           <w:numId w:val="2"/>
         </w:numPr>
       </w:pPr>
-      <w:bookmarkStart w:id="0" w:name="_GoBack"/>
-      <w:bookmarkEnd w:id="0"/>
       <w:proofErr w:type="spellStart"/>
       <w:r>
         <w:t>Git</w:t>

</xml_diff>